<commit_message>
rename column on docx
</commit_message>
<xml_diff>
--- a/docx_templates/start_description.docx
+++ b/docx_templates/start_description.docx
@@ -25,8 +25,6 @@
           <w:b/>
         </w:rPr>
       </w:pPr>
-      <w:bookmarkStart w:id="0" w:name="_GoBack"/>
-      <w:bookmarkEnd w:id="0"/>
     </w:p>
     <w:p>
       <w:pPr>
@@ -141,39 +139,7 @@
           <w:rFonts w:ascii="Times New Roman" w:hAnsi="Times New Roman" w:cs="Times New Roman"/>
           <w:lang w:val="en-US"/>
         </w:rPr>
-        <w:t>{{</w:t>
-      </w:r>
-      <w:proofErr w:type="spellStart"/>
-      <w:r>
-        <w:rPr>
-          <w:rFonts w:ascii="Times New Roman" w:hAnsi="Times New Roman" w:cs="Times New Roman"/>
-          <w:lang w:val="en-US"/>
-        </w:rPr>
-        <w:t>aggreement_number</w:t>
-      </w:r>
-      <w:proofErr w:type="spellEnd"/>
-      <w:r>
-        <w:rPr>
-          <w:rFonts w:ascii="Times New Roman" w:hAnsi="Times New Roman" w:cs="Times New Roman"/>
-          <w:lang w:val="en-US"/>
-        </w:rPr>
-        <w:t>}} {{</w:t>
-      </w:r>
-      <w:proofErr w:type="spellStart"/>
-      <w:r>
-        <w:rPr>
-          <w:rFonts w:ascii="Times New Roman" w:hAnsi="Times New Roman" w:cs="Times New Roman"/>
-          <w:lang w:val="en-US"/>
-        </w:rPr>
-        <w:t>aggreement_date</w:t>
-      </w:r>
-      <w:proofErr w:type="spellEnd"/>
-      <w:r>
-        <w:rPr>
-          <w:rFonts w:ascii="Times New Roman" w:hAnsi="Times New Roman" w:cs="Times New Roman"/>
-          <w:lang w:val="en-US"/>
-        </w:rPr>
-        <w:t>}}</w:t>
+        <w:t>{{aggreement_number}} {{aggreement_date}}</w:t>
       </w:r>
     </w:p>
     <w:p>
@@ -199,23 +165,7 @@
           <w:rFonts w:ascii="Times New Roman" w:hAnsi="Times New Roman" w:cs="Times New Roman"/>
           <w:lang w:val="en-US"/>
         </w:rPr>
-        <w:t xml:space="preserve"> {{</w:t>
-      </w:r>
-      <w:proofErr w:type="spellStart"/>
-      <w:r>
-        <w:rPr>
-          <w:rFonts w:ascii="Times New Roman" w:hAnsi="Times New Roman" w:cs="Times New Roman"/>
-          <w:lang w:val="en-US"/>
-        </w:rPr>
-        <w:t>report_date</w:t>
-      </w:r>
-      <w:proofErr w:type="spellEnd"/>
-      <w:r>
-        <w:rPr>
-          <w:rFonts w:ascii="Times New Roman" w:hAnsi="Times New Roman" w:cs="Times New Roman"/>
-          <w:lang w:val="en-US"/>
-        </w:rPr>
-        <w:t>}}</w:t>
+        <w:t xml:space="preserve"> {{report_date}}</w:t>
       </w:r>
     </w:p>
     <w:p>
@@ -353,14 +303,18 @@
               <w:jc w:val="center"/>
               <w:rPr>
                 <w:rFonts w:ascii="Times New Roman" w:hAnsi="Times New Roman" w:cs="Times New Roman"/>
-              </w:rPr>
-            </w:pPr>
-            <w:r>
-              <w:rPr>
-                <w:rFonts w:ascii="Times New Roman" w:hAnsi="Times New Roman" w:cs="Times New Roman"/>
-              </w:rPr>
-              <w:t>Предыдущие показатели</w:t>
-            </w:r>
+                <w:lang w:val="kk-KZ"/>
+              </w:rPr>
+            </w:pPr>
+            <w:r>
+              <w:rPr>
+                <w:rFonts w:ascii="Times New Roman" w:hAnsi="Times New Roman" w:cs="Times New Roman"/>
+                <w:lang w:val="kk-KZ"/>
+              </w:rPr>
+              <w:t>Факт</w:t>
+            </w:r>
+            <w:bookmarkStart w:id="0" w:name="_GoBack"/>
+            <w:bookmarkEnd w:id="0"/>
           </w:p>
         </w:tc>
         <w:tc>
@@ -524,23 +478,7 @@
                 <w:rFonts w:ascii="Times New Roman" w:hAnsi="Times New Roman" w:cs="Times New Roman"/>
                 <w:lang w:val="en-US"/>
               </w:rPr>
-              <w:t>{{</w:t>
-            </w:r>
-            <w:proofErr w:type="spellStart"/>
-            <w:r>
-              <w:rPr>
-                <w:rFonts w:ascii="Times New Roman" w:hAnsi="Times New Roman" w:cs="Times New Roman"/>
-                <w:lang w:val="en-US"/>
-              </w:rPr>
-              <w:t>workplaces_fact</w:t>
-            </w:r>
-            <w:proofErr w:type="spellEnd"/>
-            <w:r>
-              <w:rPr>
-                <w:rFonts w:ascii="Times New Roman" w:hAnsi="Times New Roman" w:cs="Times New Roman"/>
-                <w:lang w:val="en-US"/>
-              </w:rPr>
-              <w:t>}}</w:t>
+              <w:t>{{workplaces_fact}}</w:t>
             </w:r>
           </w:p>
         </w:tc>
@@ -569,23 +507,7 @@
                 <w:rFonts w:ascii="Times New Roman" w:hAnsi="Times New Roman" w:cs="Times New Roman"/>
                 <w:lang w:val="en-US"/>
               </w:rPr>
-              <w:t>{{</w:t>
-            </w:r>
-            <w:proofErr w:type="spellStart"/>
-            <w:r>
-              <w:rPr>
-                <w:rFonts w:ascii="Times New Roman" w:hAnsi="Times New Roman" w:cs="Times New Roman"/>
-                <w:lang w:val="en-US"/>
-              </w:rPr>
-              <w:t>workplaces_plan</w:t>
-            </w:r>
-            <w:proofErr w:type="spellEnd"/>
-            <w:r>
-              <w:rPr>
-                <w:rFonts w:ascii="Times New Roman" w:hAnsi="Times New Roman" w:cs="Times New Roman"/>
-                <w:lang w:val="en-US"/>
-              </w:rPr>
-              <w:t>}}</w:t>
+              <w:t>{{workplaces_plan}}</w:t>
             </w:r>
           </w:p>
         </w:tc>
@@ -613,23 +535,7 @@
                 <w:rFonts w:ascii="Times New Roman" w:hAnsi="Times New Roman" w:cs="Times New Roman"/>
                 <w:lang w:val="en-US"/>
               </w:rPr>
-              <w:t>{{</w:t>
-            </w:r>
-            <w:proofErr w:type="spellStart"/>
-            <w:r>
-              <w:rPr>
-                <w:rFonts w:ascii="Times New Roman" w:hAnsi="Times New Roman" w:cs="Times New Roman"/>
-                <w:lang w:val="en-US"/>
-              </w:rPr>
-              <w:t>workplaces_avrg</w:t>
-            </w:r>
-            <w:proofErr w:type="spellEnd"/>
-            <w:r>
-              <w:rPr>
-                <w:rFonts w:ascii="Times New Roman" w:hAnsi="Times New Roman" w:cs="Times New Roman"/>
-                <w:lang w:val="en-US"/>
-              </w:rPr>
-              <w:t>}}</w:t>
+              <w:t>{{workplaces_avrg}}</w:t>
             </w:r>
           </w:p>
         </w:tc>
@@ -760,23 +666,7 @@
                 <w:rFonts w:ascii="Times New Roman" w:hAnsi="Times New Roman" w:cs="Times New Roman"/>
                 <w:lang w:val="en-US"/>
               </w:rPr>
-              <w:t>{{</w:t>
-            </w:r>
-            <w:proofErr w:type="spellStart"/>
-            <w:r>
-              <w:rPr>
-                <w:rFonts w:ascii="Times New Roman" w:hAnsi="Times New Roman" w:cs="Times New Roman"/>
-                <w:lang w:val="en-US"/>
-              </w:rPr>
-              <w:t>types_fact</w:t>
-            </w:r>
-            <w:proofErr w:type="spellEnd"/>
-            <w:r>
-              <w:rPr>
-                <w:rFonts w:ascii="Times New Roman" w:hAnsi="Times New Roman" w:cs="Times New Roman"/>
-                <w:lang w:val="en-US"/>
-              </w:rPr>
-              <w:t>}}</w:t>
+              <w:t>{{types_fact}}</w:t>
             </w:r>
           </w:p>
         </w:tc>
@@ -805,23 +695,7 @@
                 <w:rFonts w:ascii="Times New Roman" w:hAnsi="Times New Roman" w:cs="Times New Roman"/>
                 <w:lang w:val="en-US"/>
               </w:rPr>
-              <w:t>{{</w:t>
-            </w:r>
-            <w:proofErr w:type="spellStart"/>
-            <w:r>
-              <w:rPr>
-                <w:rFonts w:ascii="Times New Roman" w:hAnsi="Times New Roman" w:cs="Times New Roman"/>
-                <w:lang w:val="en-US"/>
-              </w:rPr>
-              <w:t>types_plan</w:t>
-            </w:r>
-            <w:proofErr w:type="spellEnd"/>
-            <w:r>
-              <w:rPr>
-                <w:rFonts w:ascii="Times New Roman" w:hAnsi="Times New Roman" w:cs="Times New Roman"/>
-                <w:lang w:val="en-US"/>
-              </w:rPr>
-              <w:t>}}</w:t>
+              <w:t>{{types_plan}}</w:t>
             </w:r>
           </w:p>
         </w:tc>
@@ -849,23 +723,7 @@
                 <w:rFonts w:ascii="Times New Roman" w:hAnsi="Times New Roman" w:cs="Times New Roman"/>
                 <w:lang w:val="en-US"/>
               </w:rPr>
-              <w:t>{{</w:t>
-            </w:r>
-            <w:proofErr w:type="spellStart"/>
-            <w:r>
-              <w:rPr>
-                <w:rFonts w:ascii="Times New Roman" w:hAnsi="Times New Roman" w:cs="Times New Roman"/>
-                <w:lang w:val="en-US"/>
-              </w:rPr>
-              <w:t>types_avrg</w:t>
-            </w:r>
-            <w:proofErr w:type="spellEnd"/>
-            <w:r>
-              <w:rPr>
-                <w:rFonts w:ascii="Times New Roman" w:hAnsi="Times New Roman" w:cs="Times New Roman"/>
-                <w:lang w:val="en-US"/>
-              </w:rPr>
-              <w:t>}}</w:t>
+              <w:t>{{types_avrg}}</w:t>
             </w:r>
           </w:p>
         </w:tc>

</xml_diff>